<commit_message>
AB#130 Vytvoření seznamu základních User Stories
</commit_message>
<xml_diff>
--- a/Dokumenty/01 - Inception/User Stories.docx
+++ b/Dokumenty/01 - Inception/User Stories.docx
@@ -79,27 +79,7 @@
         </w:numPr>
       </w:pPr>
       <w:r>
-        <w:t>Jako u</w:t>
-      </w:r>
-      <w:r>
-        <w:t>živatel</w:t>
-      </w:r>
-      <w:r>
-        <w:t xml:space="preserve"> chci vložit hodnocení úkolu/praxe, abych</w:t>
-      </w:r>
-      <w:r>
-        <w:t xml:space="preserve"> vyjádřil svůj názor.</w:t>
-      </w:r>
-    </w:p>
-    <w:p>
-      <w:pPr>
-        <w:numPr>
-          <w:ilvl w:val="0"/>
-          <w:numId w:val="12"/>
-        </w:numPr>
-      </w:pPr>
-      <w:r>
-        <w:t>Jako uživatel chci obdržet notifikaci o tom, že byla odevzdána finální práce, abych na to mohl případně reagovat.</w:t>
+        <w:t>Jako uživatel chci vložit hodnocení úkolu/praxe, abych vyjádřil svůj názor.</w:t>
       </w:r>
     </w:p>
     <w:p>
@@ -218,7 +198,6 @@
         </w:numPr>
       </w:pPr>
       <w:r>
-        <w:lastRenderedPageBreak/>
         <w:t>Jako učitel chci vygenerovat/exportovat závěrečný výstup praxe, abych měl podklady pro hodnocení/archiv.</w:t>
       </w:r>
     </w:p>
@@ -227,6 +206,7 @@
         <w:pStyle w:val="Nadpis1"/>
       </w:pPr>
       <w:r>
+        <w:lastRenderedPageBreak/>
         <w:t>Student</w:t>
       </w:r>
     </w:p>
@@ -461,19 +441,13 @@
         <w:t xml:space="preserve"> chci </w:t>
       </w:r>
       <w:r>
-        <w:t xml:space="preserve">zobrazit </w:t>
-      </w:r>
-      <w:r>
-        <w:t>úkol v praxi</w:t>
+        <w:t>zobrazit úkol v praxi</w:t>
       </w:r>
       <w:r>
         <w:t>, abych</w:t>
       </w:r>
       <w:r>
-        <w:t xml:space="preserve"> </w:t>
-      </w:r>
-      <w:r>
-        <w:t>jej mohl plnit</w:t>
+        <w:t xml:space="preserve"> jej mohl plnit</w:t>
       </w:r>
       <w:r>
         <w:t>.</w:t>
@@ -496,19 +470,13 @@
         <w:t xml:space="preserve"> chci </w:t>
       </w:r>
       <w:r>
-        <w:t xml:space="preserve">zobrazit </w:t>
-      </w:r>
-      <w:r>
-        <w:t>hodnocení úkolu</w:t>
+        <w:t>zobrazit hodnocení úkolu</w:t>
       </w:r>
       <w:r>
         <w:t>, abych</w:t>
       </w:r>
       <w:r>
-        <w:t xml:space="preserve"> </w:t>
-      </w:r>
-      <w:r>
-        <w:t>věděl</w:t>
+        <w:t xml:space="preserve"> věděl</w:t>
       </w:r>
       <w:r>
         <w:t>,</w:t>
@@ -537,28 +505,13 @@
         <w:t xml:space="preserve"> chci </w:t>
       </w:r>
       <w:r>
-        <w:t xml:space="preserve">zobrazit </w:t>
-      </w:r>
-      <w:r>
-        <w:t xml:space="preserve">posudek </w:t>
-      </w:r>
-      <w:r>
-        <w:t>praxe</w:t>
+        <w:t>zobrazit posudek praxe</w:t>
       </w:r>
       <w:r>
         <w:t>, abych</w:t>
       </w:r>
       <w:r>
-        <w:t xml:space="preserve"> věděl</w:t>
-      </w:r>
-      <w:r>
-        <w:t>,</w:t>
-      </w:r>
-      <w:r>
-        <w:t xml:space="preserve"> ja</w:t>
-      </w:r>
-      <w:r>
-        <w:t>k jsem plnil.</w:t>
+        <w:t xml:space="preserve"> věděl, jak jsem plnil.</w:t>
       </w:r>
     </w:p>
     <w:sectPr>

</xml_diff>